<commit_message>
Documento actualizado 2025-2 Inicio
</commit_message>
<xml_diff>
--- a/document/Documentacion Diseño de Ova..docx
+++ b/document/Documentacion Diseño de Ova..docx
@@ -26,7 +26,6 @@
           <w:lang w:val="es-CO"/>
         </w:rPr>
       </w:pPr>
-      <w:proofErr w:type="spellStart"/>
       <w:r>
         <w:rPr>
           <w:b/>
@@ -35,31 +34,8 @@
           <w:szCs w:val="44"/>
           <w:lang w:val="es-CO"/>
         </w:rPr>
-        <w:t>InOva</w:t>
-      </w:r>
-      <w:proofErr w:type="spellEnd"/>
-      <w:r>
-        <w:rPr>
-          <w:b/>
-          <w:bCs/>
-          <w:sz w:val="44"/>
-          <w:szCs w:val="44"/>
-          <w:lang w:val="es-CO"/>
-        </w:rPr>
-        <w:t xml:space="preserve"> </w:t>
-      </w:r>
-      <w:proofErr w:type="spellStart"/>
-      <w:r>
-        <w:rPr>
-          <w:b/>
-          <w:bCs/>
-          <w:sz w:val="44"/>
-          <w:szCs w:val="44"/>
-          <w:lang w:val="es-CO"/>
-        </w:rPr>
-        <w:t>Design</w:t>
-      </w:r>
-      <w:proofErr w:type="spellEnd"/>
+        <w:t>InOva Design</w:t>
+      </w:r>
     </w:p>
     <w:p>
       <w:pPr>
@@ -117,25 +93,7 @@
           <w:szCs w:val="24"/>
           <w:lang w:val="es-CO"/>
         </w:rPr>
-        <w:t xml:space="preserve"> </w:t>
-      </w:r>
-      <w:proofErr w:type="spellStart"/>
-      <w:r>
-        <w:rPr>
-          <w:sz w:val="24"/>
-          <w:szCs w:val="24"/>
-          <w:lang w:val="es-CO"/>
-        </w:rPr>
-        <w:t>Duberney</w:t>
-      </w:r>
-      <w:proofErr w:type="spellEnd"/>
-      <w:r>
-        <w:rPr>
-          <w:sz w:val="24"/>
-          <w:szCs w:val="24"/>
-          <w:lang w:val="es-CO"/>
-        </w:rPr>
-        <w:t xml:space="preserve"> Barrera Ortega          </w:t>
+        <w:t xml:space="preserve"> Duberney Barrera Ortega          </w:t>
       </w:r>
       <w:hyperlink r:id="rId9" w:history="1">
         <w:r>
@@ -283,7 +241,7 @@
           <w:szCs w:val="24"/>
           <w:lang w:val="es-CO"/>
         </w:rPr>
-        <w:t xml:space="preserve"> Gabriela García</w:t>
+        <w:t xml:space="preserve"> </w:t>
       </w:r>
       <w:r>
         <w:rPr>
@@ -291,15 +249,33 @@
           <w:szCs w:val="24"/>
           <w:lang w:val="es-CO"/>
         </w:rPr>
-        <w:t xml:space="preserve"> Gil</w:t>
-      </w:r>
+        <w:t xml:space="preserve">Oscar </w:t>
+      </w:r>
+      <w:proofErr w:type="spellStart"/>
       <w:r>
         <w:rPr>
           <w:sz w:val="24"/>
           <w:szCs w:val="24"/>
           <w:lang w:val="es-CO"/>
         </w:rPr>
-        <w:t xml:space="preserve"> -                 </w:t>
+        <w:t>Ivan</w:t>
+      </w:r>
+      <w:proofErr w:type="spellEnd"/>
+      <w:r>
+        <w:rPr>
+          <w:sz w:val="24"/>
+          <w:szCs w:val="24"/>
+          <w:lang w:val="es-CO"/>
+        </w:rPr>
+        <w:t xml:space="preserve"> Doria Miranda</w:t>
+      </w:r>
+      <w:r>
+        <w:rPr>
+          <w:sz w:val="24"/>
+          <w:szCs w:val="24"/>
+          <w:lang w:val="es-CO"/>
+        </w:rPr>
+        <w:t xml:space="preserve">                 </w:t>
       </w:r>
       <w:hyperlink r:id="rId11" w:history="1">
         <w:r>
@@ -309,7 +285,7 @@
             <w:szCs w:val="24"/>
             <w:lang w:val="es-CO"/>
           </w:rPr>
-          <w:t>ggarciagil@correo.unicordoba.edu.co</w:t>
+          <w:t>odoriamiranda06@correo.unicordoba.edu.co</w:t>
         </w:r>
       </w:hyperlink>
       <w:r>
@@ -520,33 +496,11 @@
           <w:lang w:val="es-CO"/>
         </w:rPr>
       </w:pPr>
-      <w:proofErr w:type="spellStart"/>
-      <w:r>
-        <w:rPr>
-          <w:lang w:val="es-CO"/>
-        </w:rPr>
-        <w:t>InOva</w:t>
-      </w:r>
-      <w:proofErr w:type="spellEnd"/>
-      <w:r>
-        <w:rPr>
-          <w:lang w:val="es-CO"/>
-        </w:rPr>
-        <w:t xml:space="preserve"> </w:t>
-      </w:r>
-      <w:proofErr w:type="spellStart"/>
-      <w:r>
-        <w:rPr>
-          <w:lang w:val="es-CO"/>
-        </w:rPr>
-        <w:t>Design</w:t>
-      </w:r>
-      <w:proofErr w:type="spellEnd"/>
-      <w:r>
-        <w:rPr>
-          <w:lang w:val="es-CO"/>
-        </w:rPr>
-        <w:t xml:space="preserve"> es una plataforma web educativa creada con el propósito de facilitar a los estudiantes la creación de Objetos Virtuales de Aprendizaje (OVA) de manera didáctica, estructurada y accesible. Esta herramienta guía a los usuarios mediante un proceso paso a paso, basado en el modelo pedagógico ADDIE</w:t>
+      <w:r>
+        <w:rPr>
+          <w:lang w:val="es-CO"/>
+        </w:rPr>
+        <w:t>InOva Design es una plataforma web educativa creada con el propósito de facilitar a los estudiantes la creación de Objetos Virtuales de Aprendizaje (OVA) de manera didáctica, estructurada y accesible. Esta herramienta guía a los usuarios mediante un proceso paso a paso, basado en el modelo pedagógico ADDIE</w:t>
       </w:r>
       <w:r>
         <w:rPr>
@@ -989,7 +943,7 @@
                 <w:noProof/>
                 <w:webHidden/>
               </w:rPr>
-              <w:t>8</w:t>
+              <w:t>7</w:t>
             </w:r>
             <w:r>
               <w:rPr>
@@ -1064,7 +1018,7 @@
                 <w:noProof/>
                 <w:webHidden/>
               </w:rPr>
-              <w:t>10</w:t>
+              <w:t>9</w:t>
             </w:r>
             <w:r>
               <w:rPr>
@@ -1242,7 +1196,7 @@
                 <w:noProof/>
                 <w:webHidden/>
               </w:rPr>
-              <w:t>12</w:t>
+              <w:t>11</w:t>
             </w:r>
             <w:r>
               <w:rPr>
@@ -1318,7 +1272,7 @@
                 <w:noProof/>
                 <w:webHidden/>
               </w:rPr>
-              <w:t>12</w:t>
+              <w:t>11</w:t>
             </w:r>
             <w:r>
               <w:rPr>
@@ -1394,7 +1348,7 @@
                 <w:noProof/>
                 <w:webHidden/>
               </w:rPr>
-              <w:t>13</w:t>
+              <w:t>12</w:t>
             </w:r>
             <w:r>
               <w:rPr>
@@ -1572,7 +1526,7 @@
                 <w:noProof/>
                 <w:webHidden/>
               </w:rPr>
-              <w:t>15</w:t>
+              <w:t>14</w:t>
             </w:r>
             <w:r>
               <w:rPr>
@@ -1648,7 +1602,7 @@
                 <w:noProof/>
                 <w:webHidden/>
               </w:rPr>
-              <w:t>16</w:t>
+              <w:t>15</w:t>
             </w:r>
             <w:r>
               <w:rPr>
@@ -1723,7 +1677,7 @@
                 <w:noProof/>
                 <w:webHidden/>
               </w:rPr>
-              <w:t>17</w:t>
+              <w:t>16</w:t>
             </w:r>
             <w:r>
               <w:rPr>
@@ -1778,20 +1732,17 @@
                 <w:noProof/>
                 <w:webHidden/>
               </w:rPr>
-            </w:r>
-            <w:r>
-              <w:rPr>
-                <w:noProof/>
-                <w:webHidden/>
-              </w:rPr>
               <w:fldChar w:fldCharType="separate"/>
             </w:r>
             <w:r>
               <w:rPr>
-                <w:noProof/>
-                <w:webHidden/>
-              </w:rPr>
-              <w:t>18</w:t>
+                <w:b/>
+                <w:bCs/>
+                <w:noProof/>
+                <w:webHidden/>
+                <w:lang w:val="es-ES"/>
+              </w:rPr>
+              <w:t>¡Error! Marcador no definido.</w:t>
             </w:r>
             <w:r>
               <w:rPr>
@@ -1867,7 +1818,7 @@
                 <w:noProof/>
                 <w:webHidden/>
               </w:rPr>
-              <w:t>19</w:t>
+              <w:t>17</w:t>
             </w:r>
             <w:r>
               <w:rPr>
@@ -1942,7 +1893,7 @@
                 <w:noProof/>
                 <w:webHidden/>
               </w:rPr>
-              <w:t>19</w:t>
+              <w:t>17</w:t>
             </w:r>
             <w:r>
               <w:rPr>
@@ -2018,7 +1969,7 @@
                 <w:noProof/>
                 <w:webHidden/>
               </w:rPr>
-              <w:t>20</w:t>
+              <w:t>18</w:t>
             </w:r>
             <w:r>
               <w:rPr>
@@ -2094,7 +2045,7 @@
                 <w:noProof/>
                 <w:webHidden/>
               </w:rPr>
-              <w:t>21</w:t>
+              <w:t>19</w:t>
             </w:r>
             <w:r>
               <w:rPr>
@@ -2170,7 +2121,7 @@
                 <w:noProof/>
                 <w:webHidden/>
               </w:rPr>
-              <w:t>22</w:t>
+              <w:t>20</w:t>
             </w:r>
             <w:r>
               <w:rPr>
@@ -2246,7 +2197,7 @@
                 <w:noProof/>
                 <w:webHidden/>
               </w:rPr>
-              <w:t>23</w:t>
+              <w:t>21</w:t>
             </w:r>
             <w:r>
               <w:rPr>
@@ -2322,7 +2273,7 @@
                 <w:noProof/>
                 <w:webHidden/>
               </w:rPr>
-              <w:t>25</w:t>
+              <w:t>23</w:t>
             </w:r>
             <w:r>
               <w:rPr>
@@ -2398,7 +2349,7 @@
                 <w:noProof/>
                 <w:webHidden/>
               </w:rPr>
-              <w:t>26</w:t>
+              <w:t>24</w:t>
             </w:r>
             <w:r>
               <w:rPr>
@@ -2474,7 +2425,7 @@
                 <w:noProof/>
                 <w:webHidden/>
               </w:rPr>
-              <w:t>27</w:t>
+              <w:t>25</w:t>
             </w:r>
             <w:r>
               <w:rPr>
@@ -2550,7 +2501,7 @@
                 <w:noProof/>
                 <w:webHidden/>
               </w:rPr>
-              <w:t>28</w:t>
+              <w:t>26</w:t>
             </w:r>
             <w:r>
               <w:rPr>
@@ -2626,7 +2577,7 @@
                 <w:noProof/>
                 <w:webHidden/>
               </w:rPr>
-              <w:t>29</w:t>
+              <w:t>27</w:t>
             </w:r>
             <w:r>
               <w:rPr>
@@ -2702,7 +2653,7 @@
                 <w:noProof/>
                 <w:webHidden/>
               </w:rPr>
-              <w:t>30</w:t>
+              <w:t>28</w:t>
             </w:r>
             <w:r>
               <w:rPr>
@@ -2780,7 +2731,7 @@
                 <w:noProof/>
                 <w:webHidden/>
               </w:rPr>
-              <w:t>31</w:t>
+              <w:t>29</w:t>
             </w:r>
             <w:r>
               <w:rPr>
@@ -2856,7 +2807,7 @@
                 <w:noProof/>
                 <w:webHidden/>
               </w:rPr>
-              <w:t>31</w:t>
+              <w:t>29</w:t>
             </w:r>
             <w:r>
               <w:rPr>
@@ -2932,7 +2883,7 @@
                 <w:noProof/>
                 <w:webHidden/>
               </w:rPr>
-              <w:t>31</w:t>
+              <w:t>29</w:t>
             </w:r>
             <w:r>
               <w:rPr>
@@ -3008,7 +2959,7 @@
                 <w:noProof/>
                 <w:webHidden/>
               </w:rPr>
-              <w:t>31</w:t>
+              <w:t>29</w:t>
             </w:r>
             <w:r>
               <w:rPr>
@@ -3084,7 +3035,7 @@
                 <w:noProof/>
                 <w:webHidden/>
               </w:rPr>
-              <w:t>31</w:t>
+              <w:t>29</w:t>
             </w:r>
             <w:r>
               <w:rPr>
@@ -3160,7 +3111,7 @@
                 <w:noProof/>
                 <w:webHidden/>
               </w:rPr>
-              <w:t>31</w:t>
+              <w:t>30</w:t>
             </w:r>
             <w:r>
               <w:rPr>
@@ -3236,7 +3187,7 @@
                 <w:noProof/>
                 <w:webHidden/>
               </w:rPr>
-              <w:t>32</w:t>
+              <w:t>30</w:t>
             </w:r>
             <w:r>
               <w:rPr>
@@ -3312,7 +3263,7 @@
                 <w:noProof/>
                 <w:webHidden/>
               </w:rPr>
-              <w:t>32</w:t>
+              <w:t>30</w:t>
             </w:r>
             <w:r>
               <w:rPr>
@@ -3390,7 +3341,7 @@
                 <w:noProof/>
                 <w:webHidden/>
               </w:rPr>
-              <w:t>33</w:t>
+              <w:t>31</w:t>
             </w:r>
             <w:r>
               <w:rPr>
@@ -3468,7 +3419,7 @@
                 <w:noProof/>
                 <w:webHidden/>
               </w:rPr>
-              <w:t>33</w:t>
+              <w:t>31</w:t>
             </w:r>
             <w:r>
               <w:rPr>
@@ -3544,7 +3495,7 @@
                 <w:noProof/>
                 <w:webHidden/>
               </w:rPr>
-              <w:t>33</w:t>
+              <w:t>31</w:t>
             </w:r>
             <w:r>
               <w:rPr>
@@ -3620,7 +3571,7 @@
                 <w:noProof/>
                 <w:webHidden/>
               </w:rPr>
-              <w:t>33</w:t>
+              <w:t>31</w:t>
             </w:r>
             <w:r>
               <w:rPr>
@@ -3696,7 +3647,7 @@
                 <w:noProof/>
                 <w:webHidden/>
               </w:rPr>
-              <w:t>33</w:t>
+              <w:t>31</w:t>
             </w:r>
             <w:r>
               <w:rPr>
@@ -3774,7 +3725,7 @@
                 <w:noProof/>
                 <w:webHidden/>
               </w:rPr>
-              <w:t>33</w:t>
+              <w:t>31</w:t>
             </w:r>
             <w:r>
               <w:rPr>
@@ -3850,7 +3801,7 @@
                 <w:noProof/>
                 <w:webHidden/>
               </w:rPr>
-              <w:t>33</w:t>
+              <w:t>31</w:t>
             </w:r>
             <w:r>
               <w:rPr>
@@ -3926,7 +3877,7 @@
                 <w:noProof/>
                 <w:webHidden/>
               </w:rPr>
-              <w:t>33</w:t>
+              <w:t>31</w:t>
             </w:r>
             <w:r>
               <w:rPr>
@@ -4002,7 +3953,7 @@
                 <w:noProof/>
                 <w:webHidden/>
               </w:rPr>
-              <w:t>33</w:t>
+              <w:t>31</w:t>
             </w:r>
             <w:r>
               <w:rPr>
@@ -4080,7 +4031,7 @@
                 <w:noProof/>
                 <w:webHidden/>
               </w:rPr>
-              <w:t>33</w:t>
+              <w:t>31</w:t>
             </w:r>
             <w:r>
               <w:rPr>
@@ -4156,7 +4107,7 @@
                 <w:noProof/>
                 <w:webHidden/>
               </w:rPr>
-              <w:t>33</w:t>
+              <w:t>31</w:t>
             </w:r>
             <w:r>
               <w:rPr>
@@ -4232,7 +4183,7 @@
                 <w:noProof/>
                 <w:webHidden/>
               </w:rPr>
-              <w:t>33</w:t>
+              <w:t>31</w:t>
             </w:r>
             <w:r>
               <w:rPr>
@@ -4308,7 +4259,7 @@
                 <w:noProof/>
                 <w:webHidden/>
               </w:rPr>
-              <w:t>34</w:t>
+              <w:t>31</w:t>
             </w:r>
             <w:r>
               <w:rPr>
@@ -4386,7 +4337,7 @@
                 <w:noProof/>
                 <w:webHidden/>
               </w:rPr>
-              <w:t>34</w:t>
+              <w:t>32</w:t>
             </w:r>
             <w:r>
               <w:rPr>
@@ -4462,7 +4413,7 @@
                 <w:noProof/>
                 <w:webHidden/>
               </w:rPr>
-              <w:t>34</w:t>
+              <w:t>32</w:t>
             </w:r>
             <w:r>
               <w:rPr>
@@ -4538,7 +4489,7 @@
                 <w:noProof/>
                 <w:webHidden/>
               </w:rPr>
-              <w:t>34</w:t>
+              <w:t>32</w:t>
             </w:r>
             <w:r>
               <w:rPr>
@@ -4614,7 +4565,7 @@
                 <w:noProof/>
                 <w:webHidden/>
               </w:rPr>
-              <w:t>34</w:t>
+              <w:t>32</w:t>
             </w:r>
             <w:r>
               <w:rPr>
@@ -4690,7 +4641,7 @@
                 <w:noProof/>
                 <w:webHidden/>
               </w:rPr>
-              <w:t>34</w:t>
+              <w:t>32</w:t>
             </w:r>
             <w:r>
               <w:rPr>
@@ -4768,7 +4719,7 @@
                 <w:noProof/>
                 <w:webHidden/>
               </w:rPr>
-              <w:t>34</w:t>
+              <w:t>32</w:t>
             </w:r>
             <w:r>
               <w:rPr>
@@ -4844,7 +4795,7 @@
                 <w:noProof/>
                 <w:webHidden/>
               </w:rPr>
-              <w:t>34</w:t>
+              <w:t>32</w:t>
             </w:r>
             <w:r>
               <w:rPr>
@@ -4920,7 +4871,7 @@
                 <w:noProof/>
                 <w:webHidden/>
               </w:rPr>
-              <w:t>34</w:t>
+              <w:t>32</w:t>
             </w:r>
             <w:r>
               <w:rPr>
@@ -4996,7 +4947,7 @@
                 <w:noProof/>
                 <w:webHidden/>
               </w:rPr>
-              <w:t>34</w:t>
+              <w:t>32</w:t>
             </w:r>
             <w:r>
               <w:rPr>
@@ -5074,7 +5025,7 @@
                 <w:noProof/>
                 <w:webHidden/>
               </w:rPr>
-              <w:t>34</w:t>
+              <w:t>32</w:t>
             </w:r>
             <w:r>
               <w:rPr>
@@ -5150,7 +5101,7 @@
                 <w:noProof/>
                 <w:webHidden/>
               </w:rPr>
-              <w:t>34</w:t>
+              <w:t>32</w:t>
             </w:r>
             <w:r>
               <w:rPr>
@@ -5226,7 +5177,7 @@
                 <w:noProof/>
                 <w:webHidden/>
               </w:rPr>
-              <w:t>35</w:t>
+              <w:t>33</w:t>
             </w:r>
             <w:r>
               <w:rPr>
@@ -5302,7 +5253,7 @@
                 <w:noProof/>
                 <w:webHidden/>
               </w:rPr>
-              <w:t>35</w:t>
+              <w:t>33</w:t>
             </w:r>
             <w:r>
               <w:rPr>
@@ -5380,7 +5331,7 @@
                 <w:noProof/>
                 <w:webHidden/>
               </w:rPr>
-              <w:t>36</w:t>
+              <w:t>34</w:t>
             </w:r>
             <w:r>
               <w:rPr>
@@ -5458,7 +5409,7 @@
                 <w:noProof/>
                 <w:webHidden/>
               </w:rPr>
-              <w:t>36</w:t>
+              <w:t>34</w:t>
             </w:r>
             <w:r>
               <w:rPr>
@@ -5534,7 +5485,7 @@
                 <w:noProof/>
                 <w:webHidden/>
               </w:rPr>
-              <w:t>36</w:t>
+              <w:t>34</w:t>
             </w:r>
             <w:r>
               <w:rPr>
@@ -5610,7 +5561,7 @@
                 <w:noProof/>
                 <w:webHidden/>
               </w:rPr>
-              <w:t>36</w:t>
+              <w:t>34</w:t>
             </w:r>
             <w:r>
               <w:rPr>
@@ -5686,7 +5637,7 @@
                 <w:noProof/>
                 <w:webHidden/>
               </w:rPr>
-              <w:t>36</w:t>
+              <w:t>34</w:t>
             </w:r>
             <w:r>
               <w:rPr>
@@ -5764,7 +5715,7 @@
                 <w:noProof/>
                 <w:webHidden/>
               </w:rPr>
-              <w:t>36</w:t>
+              <w:t>34</w:t>
             </w:r>
             <w:r>
               <w:rPr>
@@ -5840,7 +5791,7 @@
                 <w:noProof/>
                 <w:webHidden/>
               </w:rPr>
-              <w:t>36</w:t>
+              <w:t>34</w:t>
             </w:r>
             <w:r>
               <w:rPr>
@@ -5916,7 +5867,7 @@
                 <w:noProof/>
                 <w:webHidden/>
               </w:rPr>
-              <w:t>36</w:t>
+              <w:t>34</w:t>
             </w:r>
             <w:r>
               <w:rPr>
@@ -5992,7 +5943,7 @@
                 <w:noProof/>
                 <w:webHidden/>
               </w:rPr>
-              <w:t>36</w:t>
+              <w:t>34</w:t>
             </w:r>
             <w:r>
               <w:rPr>
@@ -6070,7 +6021,7 @@
                 <w:noProof/>
                 <w:webHidden/>
               </w:rPr>
-              <w:t>36</w:t>
+              <w:t>34</w:t>
             </w:r>
             <w:r>
               <w:rPr>
@@ -6146,7 +6097,7 @@
                 <w:noProof/>
                 <w:webHidden/>
               </w:rPr>
-              <w:t>36</w:t>
+              <w:t>34</w:t>
             </w:r>
             <w:r>
               <w:rPr>
@@ -6222,7 +6173,7 @@
                 <w:noProof/>
                 <w:webHidden/>
               </w:rPr>
-              <w:t>36</w:t>
+              <w:t>34</w:t>
             </w:r>
             <w:r>
               <w:rPr>
@@ -6298,7 +6249,7 @@
                 <w:noProof/>
                 <w:webHidden/>
               </w:rPr>
-              <w:t>37</w:t>
+              <w:t>35</w:t>
             </w:r>
             <w:r>
               <w:rPr>
@@ -6376,7 +6327,7 @@
                 <w:noProof/>
                 <w:webHidden/>
               </w:rPr>
-              <w:t>37</w:t>
+              <w:t>35</w:t>
             </w:r>
             <w:r>
               <w:rPr>
@@ -6452,7 +6403,7 @@
                 <w:noProof/>
                 <w:webHidden/>
               </w:rPr>
-              <w:t>37</w:t>
+              <w:t>35</w:t>
             </w:r>
             <w:r>
               <w:rPr>
@@ -6528,7 +6479,7 @@
                 <w:noProof/>
                 <w:webHidden/>
               </w:rPr>
-              <w:t>37</w:t>
+              <w:t>35</w:t>
             </w:r>
             <w:r>
               <w:rPr>
@@ -6604,7 +6555,7 @@
                 <w:noProof/>
                 <w:webHidden/>
               </w:rPr>
-              <w:t>37</w:t>
+              <w:t>35</w:t>
             </w:r>
             <w:r>
               <w:rPr>
@@ -6682,7 +6633,7 @@
                 <w:noProof/>
                 <w:webHidden/>
               </w:rPr>
-              <w:t>37</w:t>
+              <w:t>35</w:t>
             </w:r>
             <w:r>
               <w:rPr>
@@ -6758,7 +6709,7 @@
                 <w:noProof/>
                 <w:webHidden/>
               </w:rPr>
-              <w:t>37</w:t>
+              <w:t>35</w:t>
             </w:r>
             <w:r>
               <w:rPr>
@@ -6834,7 +6785,7 @@
                 <w:noProof/>
                 <w:webHidden/>
               </w:rPr>
-              <w:t>37</w:t>
+              <w:t>35</w:t>
             </w:r>
             <w:r>
               <w:rPr>
@@ -6910,7 +6861,7 @@
                 <w:noProof/>
                 <w:webHidden/>
               </w:rPr>
-              <w:t>37</w:t>
+              <w:t>35</w:t>
             </w:r>
             <w:r>
               <w:rPr>
@@ -6988,7 +6939,7 @@
                 <w:noProof/>
                 <w:webHidden/>
               </w:rPr>
-              <w:t>37</w:t>
+              <w:t>35</w:t>
             </w:r>
             <w:r>
               <w:rPr>
@@ -7064,7 +7015,7 @@
                 <w:noProof/>
                 <w:webHidden/>
               </w:rPr>
-              <w:t>37</w:t>
+              <w:t>35</w:t>
             </w:r>
             <w:r>
               <w:rPr>
@@ -7140,7 +7091,7 @@
                 <w:noProof/>
                 <w:webHidden/>
               </w:rPr>
-              <w:t>37</w:t>
+              <w:t>35</w:t>
             </w:r>
             <w:r>
               <w:rPr>
@@ -7216,7 +7167,7 @@
                 <w:noProof/>
                 <w:webHidden/>
               </w:rPr>
-              <w:t>38</w:t>
+              <w:t>36</w:t>
             </w:r>
             <w:r>
               <w:rPr>
@@ -7294,7 +7245,7 @@
                 <w:noProof/>
                 <w:webHidden/>
               </w:rPr>
-              <w:t>38</w:t>
+              <w:t>36</w:t>
             </w:r>
             <w:r>
               <w:rPr>
@@ -7370,7 +7321,7 @@
                 <w:noProof/>
                 <w:webHidden/>
               </w:rPr>
-              <w:t>38</w:t>
+              <w:t>36</w:t>
             </w:r>
             <w:r>
               <w:rPr>
@@ -7446,7 +7397,7 @@
                 <w:noProof/>
                 <w:webHidden/>
               </w:rPr>
-              <w:t>38</w:t>
+              <w:t>36</w:t>
             </w:r>
             <w:r>
               <w:rPr>
@@ -7524,7 +7475,7 @@
                 <w:noProof/>
                 <w:webHidden/>
               </w:rPr>
-              <w:t>38</w:t>
+              <w:t>36</w:t>
             </w:r>
             <w:r>
               <w:rPr>
@@ -7600,7 +7551,7 @@
                 <w:noProof/>
                 <w:webHidden/>
               </w:rPr>
-              <w:t>38</w:t>
+              <w:t>36</w:t>
             </w:r>
             <w:r>
               <w:rPr>
@@ -7675,7 +7626,7 @@
                 <w:noProof/>
                 <w:webHidden/>
               </w:rPr>
-              <w:t>38</w:t>
+              <w:t>36</w:t>
             </w:r>
             <w:r>
               <w:rPr>
@@ -7814,34 +7765,14 @@
         </w:rPr>
         <w:t xml:space="preserve">El presente proyecto tiene como objetivo desarrollar una plataforma web educativa llamada </w:t>
       </w:r>
-      <w:proofErr w:type="spellStart"/>
       <w:r>
         <w:rPr>
           <w:b/>
           <w:bCs/>
           <w:lang w:val="es-CO"/>
         </w:rPr>
-        <w:t>InOva</w:t>
-      </w:r>
-      <w:proofErr w:type="spellEnd"/>
-      <w:r>
-        <w:rPr>
-          <w:b/>
-          <w:bCs/>
-          <w:lang w:val="es-CO"/>
-        </w:rPr>
-        <w:t xml:space="preserve"> </w:t>
-      </w:r>
-      <w:proofErr w:type="spellStart"/>
-      <w:r>
-        <w:rPr>
-          <w:b/>
-          <w:bCs/>
-          <w:lang w:val="es-CO"/>
-        </w:rPr>
-        <w:t>Design</w:t>
-      </w:r>
-      <w:proofErr w:type="spellEnd"/>
+        <w:t>InOva Design</w:t>
+      </w:r>
       <w:r>
         <w:rPr>
           <w:lang w:val="es-CO"/>
@@ -7930,35 +7861,7 @@
         <w:rPr>
           <w:lang w:val="es-ES"/>
         </w:rPr>
-        <w:t xml:space="preserve">Durante esta primera fase del proyecto se llevó a cabo el análisis detallado de los requerimientos funcionales y no funcionales del sistema </w:t>
-      </w:r>
-      <w:proofErr w:type="spellStart"/>
-      <w:r>
-        <w:rPr>
-          <w:lang w:val="es-ES"/>
-        </w:rPr>
-        <w:t>InOva</w:t>
-      </w:r>
-      <w:proofErr w:type="spellEnd"/>
-      <w:r>
-        <w:rPr>
-          <w:lang w:val="es-ES"/>
-        </w:rPr>
-        <w:t xml:space="preserve"> </w:t>
-      </w:r>
-      <w:proofErr w:type="spellStart"/>
-      <w:r>
-        <w:rPr>
-          <w:lang w:val="es-ES"/>
-        </w:rPr>
-        <w:t>Design</w:t>
-      </w:r>
-      <w:proofErr w:type="spellEnd"/>
-      <w:r>
-        <w:rPr>
-          <w:lang w:val="es-ES"/>
-        </w:rPr>
-        <w:t>. Se definió el público objetivo y se establecieron los roles de usuario principales, identificando las necesidades específicas del entorno educativo para la creación de Objetos Virtuales de Aprendizaje (OVA). Posteriormente, se elaboró el diseño conceptual del sistema, incluyendo los casos de uso, el modelo entidad-relación (E/R), la arquitectura general de la aplicación y los primeros bocetos de interfaz de usuario. Esta etapa permitió establecer la base teórica, funcional y pedagógica para el desarrollo del proyecto, alineándose con el modelo instruccional ADDIE y los estándares SCORM, asegurando una estructura clara y escalable para las siguientes fases.</w:t>
+        <w:t>Durante esta primera fase del proyecto se llevó a cabo el análisis detallado de los requerimientos funcionales y no funcionales del sistema InOva Design. Se definió el público objetivo y se establecieron los roles de usuario principales, identificando las necesidades específicas del entorno educativo para la creación de Objetos Virtuales de Aprendizaje (OVA). Posteriormente, se elaboró el diseño conceptual del sistema, incluyendo los casos de uso, el modelo entidad-relación (E/R), la arquitectura general de la aplicación y los primeros bocetos de interfaz de usuario. Esta etapa permitió establecer la base teórica, funcional y pedagógica para el desarrollo del proyecto, alineándose con el modelo instruccional ADDIE y los estándares SCORM, asegurando una estructura clara y escalable para las siguientes fases.</w:t>
       </w:r>
     </w:p>
     <w:p>
@@ -8154,35 +8057,7 @@
         <w:rPr>
           <w:lang w:val="es-CO"/>
         </w:rPr>
-        <w:t xml:space="preserve">La tercera etapa del proyecto consistió en la construcción de la interfaz gráfica de la plataforma </w:t>
-      </w:r>
-      <w:proofErr w:type="spellStart"/>
-      <w:r>
-        <w:rPr>
-          <w:lang w:val="es-CO"/>
-        </w:rPr>
-        <w:t>InOva</w:t>
-      </w:r>
-      <w:proofErr w:type="spellEnd"/>
-      <w:r>
-        <w:rPr>
-          <w:lang w:val="es-CO"/>
-        </w:rPr>
-        <w:t xml:space="preserve"> </w:t>
-      </w:r>
-      <w:proofErr w:type="spellStart"/>
-      <w:r>
-        <w:rPr>
-          <w:lang w:val="es-CO"/>
-        </w:rPr>
-        <w:t>Design</w:t>
-      </w:r>
-      <w:proofErr w:type="spellEnd"/>
-      <w:r>
-        <w:rPr>
-          <w:lang w:val="es-CO"/>
-        </w:rPr>
-        <w:t xml:space="preserve">, orientada a ofrecer una experiencia interactiva y pedagógica al usuario. Se implementó un diseño web adaptable utilizando tecnologías, permitiendo a los usuarios crear sus </w:t>
+        <w:t xml:space="preserve">La tercera etapa del proyecto consistió en la construcción de la interfaz gráfica de la plataforma InOva Design, orientada a ofrecer una experiencia interactiva y pedagógica al usuario. Se implementó un diseño web adaptable utilizando tecnologías, permitiendo a los usuarios crear sus </w:t>
       </w:r>
       <w:proofErr w:type="spellStart"/>
       <w:r>
@@ -8252,34 +8127,14 @@
         </w:rPr>
         <w:t xml:space="preserve">El proyecto </w:t>
       </w:r>
-      <w:proofErr w:type="spellStart"/>
       <w:r>
         <w:rPr>
           <w:b/>
           <w:bCs/>
           <w:lang w:val="es-CO"/>
         </w:rPr>
-        <w:t>InOva</w:t>
-      </w:r>
-      <w:proofErr w:type="spellEnd"/>
-      <w:r>
-        <w:rPr>
-          <w:b/>
-          <w:bCs/>
-          <w:lang w:val="es-CO"/>
-        </w:rPr>
-        <w:t xml:space="preserve"> </w:t>
-      </w:r>
-      <w:proofErr w:type="spellStart"/>
-      <w:r>
-        <w:rPr>
-          <w:b/>
-          <w:bCs/>
-          <w:lang w:val="es-CO"/>
-        </w:rPr>
-        <w:t>Design</w:t>
-      </w:r>
-      <w:proofErr w:type="spellEnd"/>
+        <w:t>InOva Design</w:t>
+      </w:r>
       <w:r>
         <w:rPr>
           <w:lang w:val="es-CO"/>
@@ -8328,14 +8183,12 @@
                 <w:lang w:val="es-CO"/>
               </w:rPr>
             </w:pPr>
-            <w:proofErr w:type="spellStart"/>
             <w:r>
               <w:rPr>
                 <w:lang w:val="es-CO"/>
               </w:rPr>
               <w:t>N°</w:t>
             </w:r>
-            <w:proofErr w:type="spellEnd"/>
           </w:p>
         </w:tc>
         <w:tc>
@@ -9401,14 +9254,12 @@
                 <w:lang w:val="es-CO"/>
               </w:rPr>
             </w:pPr>
-            <w:proofErr w:type="spellStart"/>
             <w:r>
               <w:rPr>
                 <w:lang w:val="es-CO"/>
               </w:rPr>
               <w:t>N°</w:t>
             </w:r>
-            <w:proofErr w:type="spellEnd"/>
           </w:p>
         </w:tc>
         <w:tc>
@@ -11923,35 +11774,7 @@
         <w:rPr>
           <w:lang w:val="es-CO"/>
         </w:rPr>
-        <w:t xml:space="preserve">El objetivo del sistema </w:t>
-      </w:r>
-      <w:proofErr w:type="spellStart"/>
-      <w:r>
-        <w:rPr>
-          <w:lang w:val="es-CO"/>
-        </w:rPr>
-        <w:t>InOva</w:t>
-      </w:r>
-      <w:proofErr w:type="spellEnd"/>
-      <w:r>
-        <w:rPr>
-          <w:lang w:val="es-CO"/>
-        </w:rPr>
-        <w:t xml:space="preserve"> </w:t>
-      </w:r>
-      <w:proofErr w:type="spellStart"/>
-      <w:r>
-        <w:rPr>
-          <w:lang w:val="es-CO"/>
-        </w:rPr>
-        <w:t>Design</w:t>
-      </w:r>
-      <w:proofErr w:type="spellEnd"/>
-      <w:r>
-        <w:rPr>
-          <w:lang w:val="es-CO"/>
-        </w:rPr>
-        <w:t xml:space="preserve"> es proporcionar una plataforma web educativa orientada a guiar a los usuarios —principalmente docentes y estudiantes— en la creación estructurada de Objetos Virtuales de Aprendizaje (OVA), mediante el uso del modelo pedagógico ADDIE (Análisis, Diseño, Desarrollo, Implementación y Evaluación). La plataforma busca facilitar el diseño instruccional a través de formularios guiados, retroalimentación automática con inteligencia artificial, y funcionalidades interactivas que permiten transformar ideas pedagógicas en objetos digitales reutilizables y compatibles con estándares SCORM.</w:t>
+        <w:t>El objetivo del sistema InOva Design es proporcionar una plataforma web educativa orientada a guiar a los usuarios —principalmente docentes y estudiantes— en la creación estructurada de Objetos Virtuales de Aprendizaje (OVA), mediante el uso del modelo pedagógico ADDIE (Análisis, Diseño, Desarrollo, Implementación y Evaluación). La plataforma busca facilitar el diseño instruccional a través de formularios guiados, retroalimentación automática con inteligencia artificial, y funcionalidades interactivas que permiten transformar ideas pedagógicas en objetos digitales reutilizables y compatibles con estándares SCORM.</w:t>
       </w:r>
     </w:p>
     <w:p>
@@ -13265,43 +13088,7 @@
           <w:szCs w:val="24"/>
           <w:lang w:val="es-CO"/>
         </w:rPr>
-        <w:t xml:space="preserve">Solo los usuarios registrados podrán acceder al conjunto completo de funcionalidades de la plataforma </w:t>
-      </w:r>
-      <w:proofErr w:type="spellStart"/>
-      <w:r>
-        <w:rPr>
-          <w:sz w:val="24"/>
-          <w:szCs w:val="24"/>
-          <w:lang w:val="es-CO"/>
-        </w:rPr>
-        <w:t>InOva</w:t>
-      </w:r>
-      <w:proofErr w:type="spellEnd"/>
-      <w:r>
-        <w:rPr>
-          <w:sz w:val="24"/>
-          <w:szCs w:val="24"/>
-          <w:lang w:val="es-CO"/>
-        </w:rPr>
-        <w:t xml:space="preserve"> </w:t>
-      </w:r>
-      <w:proofErr w:type="spellStart"/>
-      <w:r>
-        <w:rPr>
-          <w:sz w:val="24"/>
-          <w:szCs w:val="24"/>
-          <w:lang w:val="es-CO"/>
-        </w:rPr>
-        <w:t>Design</w:t>
-      </w:r>
-      <w:proofErr w:type="spellEnd"/>
-      <w:r>
-        <w:rPr>
-          <w:sz w:val="24"/>
-          <w:szCs w:val="24"/>
-          <w:lang w:val="es-CO"/>
-        </w:rPr>
-        <w:t>. Los usuarios invitados únicamente podrán visualizar contenido limitado y no tendrán acceso al editor de OVA ni a formularios interactivos.</w:t>
+        <w:t>Solo los usuarios registrados podrán acceder al conjunto completo de funcionalidades de la plataforma InOva Design. Los usuarios invitados únicamente podrán visualizar contenido limitado y no tendrán acceso al editor de OVA ni a formularios interactivos.</w:t>
       </w:r>
     </w:p>
     <w:p>
@@ -13876,7 +13663,7 @@
           <w:lang w:val="es-CO"/>
         </w:rPr>
         <w:drawing>
-          <wp:inline distT="0" distB="0" distL="0" distR="0" wp14:anchorId="018B9275" wp14:editId="28F8FC64">
+          <wp:inline distT="0" distB="0" distL="0" distR="0" wp14:anchorId="018B9275" wp14:editId="4DEA7EF6">
             <wp:extent cx="5860415" cy="5860415"/>
             <wp:effectExtent l="0" t="0" r="6985" b="6985"/>
             <wp:docPr id="990369439" name="Imagen 1"/>
@@ -13984,7 +13771,7 @@
           <w:lang w:val="es-CO"/>
         </w:rPr>
         <w:drawing>
-          <wp:inline distT="0" distB="0" distL="0" distR="0" wp14:anchorId="16770AE0" wp14:editId="7154400D">
+          <wp:inline distT="0" distB="0" distL="0" distR="0" wp14:anchorId="16770AE0" wp14:editId="57861543">
             <wp:extent cx="5860415" cy="3296285"/>
             <wp:effectExtent l="0" t="0" r="6985" b="0"/>
             <wp:docPr id="631622003" name="Imagen 25"/>
@@ -15242,12 +15029,14 @@
                 <w:rFonts w:eastAsia="Book Antiqua"/>
               </w:rPr>
             </w:pPr>
+            <w:proofErr w:type="spellStart"/>
             <w:r>
               <w:rPr>
                 <w:rFonts w:eastAsia="Book Antiqua"/>
               </w:rPr>
               <w:t>Urgencia</w:t>
             </w:r>
+            <w:proofErr w:type="spellEnd"/>
           </w:p>
         </w:tc>
         <w:tc>
@@ -15393,13 +15182,23 @@
                 <w:color w:val="333333"/>
               </w:rPr>
             </w:pPr>
+            <w:proofErr w:type="spellStart"/>
             <w:r>
               <w:rPr>
                 <w:rFonts w:eastAsia="Book Antiqua"/>
                 <w:b/>
                 <w:color w:val="333333"/>
               </w:rPr>
-              <w:t>Flujo Normal</w:t>
+              <w:t>Flujo</w:t>
+            </w:r>
+            <w:proofErr w:type="spellEnd"/>
+            <w:r>
+              <w:rPr>
+                <w:rFonts w:eastAsia="Book Antiqua"/>
+                <w:b/>
+                <w:color w:val="333333"/>
+              </w:rPr>
+              <w:t xml:space="preserve"> Normal</w:t>
             </w:r>
           </w:p>
         </w:tc>
@@ -17431,12 +17230,14 @@
                 <w:rFonts w:eastAsia="Book Antiqua"/>
               </w:rPr>
             </w:pPr>
+            <w:proofErr w:type="spellStart"/>
             <w:r>
               <w:rPr>
                 <w:rFonts w:eastAsia="Book Antiqua"/>
               </w:rPr>
               <w:t>Urgencia</w:t>
             </w:r>
+            <w:proofErr w:type="spellEnd"/>
           </w:p>
         </w:tc>
         <w:tc>
@@ -17582,13 +17383,23 @@
                 <w:color w:val="333333"/>
               </w:rPr>
             </w:pPr>
+            <w:proofErr w:type="spellStart"/>
             <w:r>
               <w:rPr>
                 <w:rFonts w:eastAsia="Book Antiqua"/>
                 <w:b/>
                 <w:color w:val="333333"/>
               </w:rPr>
-              <w:t>Flujo Normal</w:t>
+              <w:t>Flujo</w:t>
+            </w:r>
+            <w:proofErr w:type="spellEnd"/>
+            <w:r>
+              <w:rPr>
+                <w:rFonts w:eastAsia="Book Antiqua"/>
+                <w:b/>
+                <w:color w:val="333333"/>
+              </w:rPr>
+              <w:t xml:space="preserve"> Normal</w:t>
             </w:r>
           </w:p>
         </w:tc>
@@ -18065,13 +17876,23 @@
                 <w:bCs/>
               </w:rPr>
             </w:pPr>
-            <w:r>
-              <w:rPr>
-                <w:rFonts w:eastAsia="Book Antiqua"/>
-                <w:b/>
-                <w:bCs/>
-              </w:rPr>
-              <w:t>Flujo alternativo 1</w:t>
+            <w:proofErr w:type="spellStart"/>
+            <w:r>
+              <w:rPr>
+                <w:rFonts w:eastAsia="Book Antiqua"/>
+                <w:b/>
+                <w:bCs/>
+              </w:rPr>
+              <w:t>Flujo</w:t>
+            </w:r>
+            <w:proofErr w:type="spellEnd"/>
+            <w:r>
+              <w:rPr>
+                <w:rFonts w:eastAsia="Book Antiqua"/>
+                <w:b/>
+                <w:bCs/>
+              </w:rPr>
+              <w:t xml:space="preserve"> alternativo 1</w:t>
             </w:r>
           </w:p>
         </w:tc>
@@ -19174,6 +18995,7 @@
                 <w:color w:val="333333"/>
               </w:rPr>
             </w:pPr>
+            <w:proofErr w:type="spellStart"/>
             <w:r>
               <w:rPr>
                 <w:rFonts w:eastAsia="Book Antiqua"/>
@@ -19182,6 +19004,7 @@
               </w:rPr>
               <w:t>Actores</w:t>
             </w:r>
+            <w:proofErr w:type="spellEnd"/>
           </w:p>
         </w:tc>
         <w:tc>
@@ -19346,12 +19169,14 @@
                 <w:rFonts w:eastAsia="Book Antiqua"/>
               </w:rPr>
             </w:pPr>
+            <w:proofErr w:type="spellStart"/>
             <w:r>
               <w:rPr>
                 <w:rFonts w:eastAsia="Book Antiqua"/>
               </w:rPr>
               <w:t>Urgencia</w:t>
             </w:r>
+            <w:proofErr w:type="spellEnd"/>
           </w:p>
         </w:tc>
         <w:tc>
@@ -19497,13 +19322,23 @@
                 <w:color w:val="333333"/>
               </w:rPr>
             </w:pPr>
+            <w:proofErr w:type="spellStart"/>
             <w:r>
               <w:rPr>
                 <w:rFonts w:eastAsia="Book Antiqua"/>
                 <w:b/>
                 <w:color w:val="333333"/>
               </w:rPr>
-              <w:t>Flujo Normal</w:t>
+              <w:t>Flujo</w:t>
+            </w:r>
+            <w:proofErr w:type="spellEnd"/>
+            <w:r>
+              <w:rPr>
+                <w:rFonts w:eastAsia="Book Antiqua"/>
+                <w:b/>
+                <w:color w:val="333333"/>
+              </w:rPr>
+              <w:t xml:space="preserve"> Normal</w:t>
             </w:r>
           </w:p>
         </w:tc>
@@ -19900,13 +19735,23 @@
                 <w:bCs/>
               </w:rPr>
             </w:pPr>
-            <w:r>
-              <w:rPr>
-                <w:rFonts w:eastAsia="Book Antiqua"/>
-                <w:b/>
-                <w:bCs/>
-              </w:rPr>
-              <w:t>Flujo alternativo 1</w:t>
+            <w:proofErr w:type="spellStart"/>
+            <w:r>
+              <w:rPr>
+                <w:rFonts w:eastAsia="Book Antiqua"/>
+                <w:b/>
+                <w:bCs/>
+              </w:rPr>
+              <w:t>Flujo</w:t>
+            </w:r>
+            <w:proofErr w:type="spellEnd"/>
+            <w:r>
+              <w:rPr>
+                <w:rFonts w:eastAsia="Book Antiqua"/>
+                <w:b/>
+                <w:bCs/>
+              </w:rPr>
+              <w:t xml:space="preserve"> alternativo 1</w:t>
             </w:r>
           </w:p>
         </w:tc>
@@ -20890,6 +20735,7 @@
                 <w:color w:val="333333"/>
               </w:rPr>
             </w:pPr>
+            <w:proofErr w:type="spellStart"/>
             <w:r>
               <w:rPr>
                 <w:rFonts w:eastAsia="Book Antiqua"/>
@@ -20898,6 +20744,7 @@
               </w:rPr>
               <w:t>Actores</w:t>
             </w:r>
+            <w:proofErr w:type="spellEnd"/>
           </w:p>
         </w:tc>
         <w:tc>
@@ -21020,12 +20867,14 @@
                 <w:rFonts w:eastAsia="Book Antiqua"/>
               </w:rPr>
             </w:pPr>
+            <w:proofErr w:type="spellStart"/>
             <w:r>
               <w:rPr>
                 <w:rFonts w:eastAsia="Book Antiqua"/>
               </w:rPr>
               <w:t>Urgencia</w:t>
             </w:r>
+            <w:proofErr w:type="spellEnd"/>
           </w:p>
         </w:tc>
         <w:tc>
@@ -22743,12 +22592,28 @@
               </w:rPr>
               <w:t xml:space="preserve">uarda </w:t>
             </w:r>
-            <w:r>
-              <w:rPr>
-                <w:rFonts w:eastAsia="Book Antiqua"/>
-              </w:rPr>
-              <w:t>los aportes</w:t>
-            </w:r>
+            <w:proofErr w:type="spellStart"/>
+            <w:r>
+              <w:rPr>
+                <w:rFonts w:eastAsia="Book Antiqua"/>
+              </w:rPr>
+              <w:t>los</w:t>
+            </w:r>
+            <w:proofErr w:type="spellEnd"/>
+            <w:r>
+              <w:rPr>
+                <w:rFonts w:eastAsia="Book Antiqua"/>
+              </w:rPr>
+              <w:t xml:space="preserve"> </w:t>
+            </w:r>
+            <w:proofErr w:type="spellStart"/>
+            <w:r>
+              <w:rPr>
+                <w:rFonts w:eastAsia="Book Antiqua"/>
+              </w:rPr>
+              <w:t>aportes</w:t>
+            </w:r>
+            <w:proofErr w:type="spellEnd"/>
           </w:p>
         </w:tc>
         <w:tc>
@@ -23118,6 +22983,7 @@
                 <w:color w:val="333333"/>
               </w:rPr>
             </w:pPr>
+            <w:proofErr w:type="spellStart"/>
             <w:r>
               <w:rPr>
                 <w:rFonts w:eastAsia="Book Antiqua"/>
@@ -23126,6 +22992,7 @@
               </w:rPr>
               <w:t>Actores</w:t>
             </w:r>
+            <w:proofErr w:type="spellEnd"/>
           </w:p>
         </w:tc>
         <w:tc>
@@ -23284,6 +23151,7 @@
                 <w:rFonts w:eastAsia="Book Antiqua"/>
               </w:rPr>
             </w:pPr>
+            <w:proofErr w:type="spellStart"/>
             <w:r>
               <w:rPr>
                 <w:rFonts w:eastAsia="Book Antiqua"/>
@@ -23291,6 +23159,7 @@
               <w:lastRenderedPageBreak/>
               <w:t>Urgencia</w:t>
             </w:r>
+            <w:proofErr w:type="spellEnd"/>
           </w:p>
         </w:tc>
         <w:tc>
@@ -23450,13 +23319,23 @@
                 <w:color w:val="333333"/>
               </w:rPr>
             </w:pPr>
+            <w:proofErr w:type="spellStart"/>
             <w:r>
               <w:rPr>
                 <w:rFonts w:eastAsia="Book Antiqua"/>
                 <w:b/>
                 <w:color w:val="333333"/>
               </w:rPr>
-              <w:t>Flujo Normal</w:t>
+              <w:t>Flujo</w:t>
+            </w:r>
+            <w:proofErr w:type="spellEnd"/>
+            <w:r>
+              <w:rPr>
+                <w:rFonts w:eastAsia="Book Antiqua"/>
+                <w:b/>
+                <w:color w:val="333333"/>
+              </w:rPr>
+              <w:t xml:space="preserve"> Normal</w:t>
             </w:r>
           </w:p>
         </w:tc>
@@ -24273,13 +24152,23 @@
                 <w:bCs/>
               </w:rPr>
             </w:pPr>
-            <w:r>
-              <w:rPr>
-                <w:rFonts w:eastAsia="Book Antiqua"/>
-                <w:b/>
-                <w:bCs/>
-              </w:rPr>
-              <w:t>Flujo alternativo 1</w:t>
+            <w:proofErr w:type="spellStart"/>
+            <w:r>
+              <w:rPr>
+                <w:rFonts w:eastAsia="Book Antiqua"/>
+                <w:b/>
+                <w:bCs/>
+              </w:rPr>
+              <w:t>Flujo</w:t>
+            </w:r>
+            <w:proofErr w:type="spellEnd"/>
+            <w:r>
+              <w:rPr>
+                <w:rFonts w:eastAsia="Book Antiqua"/>
+                <w:b/>
+                <w:bCs/>
+              </w:rPr>
+              <w:t xml:space="preserve"> alternativo 1</w:t>
             </w:r>
           </w:p>
         </w:tc>
@@ -25316,7 +25205,23 @@
                 <w:rFonts w:eastAsia="Book Antiqua"/>
                 <w:lang w:val="es-CO"/>
               </w:rPr>
-              <w:t>Aplica fai tuning a los datos</w:t>
+              <w:t xml:space="preserve">Aplica fai </w:t>
+            </w:r>
+            <w:proofErr w:type="spellStart"/>
+            <w:r>
+              <w:rPr>
+                <w:rFonts w:eastAsia="Book Antiqua"/>
+                <w:lang w:val="es-CO"/>
+              </w:rPr>
+              <w:t>tuning</w:t>
+            </w:r>
+            <w:proofErr w:type="spellEnd"/>
+            <w:r>
+              <w:rPr>
+                <w:rFonts w:eastAsia="Book Antiqua"/>
+                <w:lang w:val="es-CO"/>
+              </w:rPr>
+              <w:t xml:space="preserve"> a los datos</w:t>
             </w:r>
           </w:p>
         </w:tc>
@@ -25715,6 +25620,7 @@
                 <w:color w:val="333333"/>
               </w:rPr>
             </w:pPr>
+            <w:proofErr w:type="spellStart"/>
             <w:r>
               <w:rPr>
                 <w:rFonts w:eastAsia="Book Antiqua"/>
@@ -25723,6 +25629,7 @@
               </w:rPr>
               <w:t>Actores</w:t>
             </w:r>
+            <w:proofErr w:type="spellEnd"/>
           </w:p>
         </w:tc>
         <w:tc>
@@ -25853,12 +25760,14 @@
                 <w:rFonts w:eastAsia="Book Antiqua"/>
               </w:rPr>
             </w:pPr>
+            <w:proofErr w:type="spellStart"/>
             <w:r>
               <w:rPr>
                 <w:rFonts w:eastAsia="Book Antiqua"/>
               </w:rPr>
               <w:t>Urgencia</w:t>
             </w:r>
+            <w:proofErr w:type="spellEnd"/>
           </w:p>
         </w:tc>
         <w:tc>
@@ -26004,13 +25913,23 @@
                 <w:color w:val="333333"/>
               </w:rPr>
             </w:pPr>
+            <w:proofErr w:type="spellStart"/>
             <w:r>
               <w:rPr>
                 <w:rFonts w:eastAsia="Book Antiqua"/>
                 <w:b/>
                 <w:color w:val="333333"/>
               </w:rPr>
-              <w:t>Flujo Normal</w:t>
+              <w:t>Flujo</w:t>
+            </w:r>
+            <w:proofErr w:type="spellEnd"/>
+            <w:r>
+              <w:rPr>
+                <w:rFonts w:eastAsia="Book Antiqua"/>
+                <w:b/>
+                <w:color w:val="333333"/>
+              </w:rPr>
+              <w:t xml:space="preserve"> Normal</w:t>
             </w:r>
           </w:p>
         </w:tc>
@@ -27053,7 +26972,49 @@
               <w:rPr>
                 <w:rFonts w:eastAsia="Book Antiqua"/>
               </w:rPr>
-              <w:t xml:space="preserve"> completa una actividad.</w:t>
+              <w:t xml:space="preserve"> </w:t>
+            </w:r>
+            <w:proofErr w:type="spellStart"/>
+            <w:r>
+              <w:rPr>
+                <w:rFonts w:eastAsia="Book Antiqua"/>
+              </w:rPr>
+              <w:t>completa</w:t>
+            </w:r>
+            <w:proofErr w:type="spellEnd"/>
+            <w:r>
+              <w:rPr>
+                <w:rFonts w:eastAsia="Book Antiqua"/>
+              </w:rPr>
+              <w:t xml:space="preserve"> </w:t>
+            </w:r>
+            <w:proofErr w:type="spellStart"/>
+            <w:r>
+              <w:rPr>
+                <w:rFonts w:eastAsia="Book Antiqua"/>
+              </w:rPr>
+              <w:t>una</w:t>
+            </w:r>
+            <w:proofErr w:type="spellEnd"/>
+            <w:r>
+              <w:rPr>
+                <w:rFonts w:eastAsia="Book Antiqua"/>
+              </w:rPr>
+              <w:t xml:space="preserve"> </w:t>
+            </w:r>
+            <w:proofErr w:type="spellStart"/>
+            <w:r>
+              <w:rPr>
+                <w:rFonts w:eastAsia="Book Antiqua"/>
+              </w:rPr>
+              <w:t>actividad</w:t>
+            </w:r>
+            <w:proofErr w:type="spellEnd"/>
+            <w:r>
+              <w:rPr>
+                <w:rFonts w:eastAsia="Book Antiqua"/>
+              </w:rPr>
+              <w:t>.</w:t>
             </w:r>
           </w:p>
         </w:tc>
@@ -27585,12 +27546,14 @@
                 <w:rFonts w:eastAsia="Book Antiqua"/>
               </w:rPr>
             </w:pPr>
+            <w:proofErr w:type="spellStart"/>
             <w:r>
               <w:rPr>
                 <w:rFonts w:eastAsia="Book Antiqua"/>
               </w:rPr>
               <w:t>Urgencia</w:t>
             </w:r>
+            <w:proofErr w:type="spellEnd"/>
           </w:p>
         </w:tc>
         <w:tc>
@@ -27736,13 +27699,23 @@
                 <w:color w:val="333333"/>
               </w:rPr>
             </w:pPr>
+            <w:proofErr w:type="spellStart"/>
             <w:r>
               <w:rPr>
                 <w:rFonts w:eastAsia="Book Antiqua"/>
                 <w:b/>
                 <w:color w:val="333333"/>
               </w:rPr>
-              <w:t>Flujo Normal</w:t>
+              <w:t>Flujo</w:t>
+            </w:r>
+            <w:proofErr w:type="spellEnd"/>
+            <w:r>
+              <w:rPr>
+                <w:rFonts w:eastAsia="Book Antiqua"/>
+                <w:b/>
+                <w:color w:val="333333"/>
+              </w:rPr>
+              <w:t xml:space="preserve"> Normal</w:t>
             </w:r>
           </w:p>
         </w:tc>
@@ -29145,12 +29118,14 @@
                 <w:rFonts w:eastAsia="Book Antiqua"/>
               </w:rPr>
             </w:pPr>
+            <w:proofErr w:type="spellStart"/>
             <w:r>
               <w:rPr>
                 <w:rFonts w:eastAsia="Book Antiqua"/>
               </w:rPr>
               <w:t>Urgencia</w:t>
             </w:r>
+            <w:proofErr w:type="spellEnd"/>
           </w:p>
         </w:tc>
         <w:tc>
@@ -29296,13 +29271,23 @@
                 <w:color w:val="333333"/>
               </w:rPr>
             </w:pPr>
+            <w:proofErr w:type="spellStart"/>
             <w:r>
               <w:rPr>
                 <w:rFonts w:eastAsia="Book Antiqua"/>
                 <w:b/>
                 <w:color w:val="333333"/>
               </w:rPr>
-              <w:t>Flujo Normal</w:t>
+              <w:t>Flujo</w:t>
+            </w:r>
+            <w:proofErr w:type="spellEnd"/>
+            <w:r>
+              <w:rPr>
+                <w:rFonts w:eastAsia="Book Antiqua"/>
+                <w:b/>
+                <w:color w:val="333333"/>
+              </w:rPr>
+              <w:t xml:space="preserve"> Normal</w:t>
             </w:r>
           </w:p>
         </w:tc>
@@ -29649,6 +29634,7 @@
                 <w:bCs/>
               </w:rPr>
             </w:pPr>
+            <w:proofErr w:type="spellStart"/>
             <w:r>
               <w:rPr>
                 <w:rFonts w:eastAsia="Book Antiqua"/>
@@ -29656,7 +29642,16 @@
                 <w:bCs/>
               </w:rPr>
               <w:lastRenderedPageBreak/>
-              <w:t>Flujo alternativo 1</w:t>
+              <w:t>Flujo</w:t>
+            </w:r>
+            <w:proofErr w:type="spellEnd"/>
+            <w:r>
+              <w:rPr>
+                <w:rFonts w:eastAsia="Book Antiqua"/>
+                <w:b/>
+                <w:bCs/>
+              </w:rPr>
+              <w:t xml:space="preserve"> alternativo 1</w:t>
             </w:r>
           </w:p>
         </w:tc>
@@ -30107,7 +30102,21 @@
               <w:rPr>
                 <w:rFonts w:eastAsia="Book Antiqua"/>
               </w:rPr>
-              <w:t xml:space="preserve"> pulsa “Vista previa”.</w:t>
+              <w:t xml:space="preserve"> </w:t>
+            </w:r>
+            <w:proofErr w:type="spellStart"/>
+            <w:r>
+              <w:rPr>
+                <w:rFonts w:eastAsia="Book Antiqua"/>
+              </w:rPr>
+              <w:t>pulsa</w:t>
+            </w:r>
+            <w:proofErr w:type="spellEnd"/>
+            <w:r>
+              <w:rPr>
+                <w:rFonts w:eastAsia="Book Antiqua"/>
+              </w:rPr>
+              <w:t xml:space="preserve"> “Vista previa”.</w:t>
             </w:r>
           </w:p>
         </w:tc>
@@ -30259,13 +30268,31 @@
               </w:rPr>
               <w:t xml:space="preserve">RLI: </w:t>
             </w:r>
+            <w:proofErr w:type="spellStart"/>
             <w:r>
               <w:rPr>
                 <w:rFonts w:eastAsia="Book Antiqua"/>
                 <w:color w:val="000000" w:themeColor="text1"/>
               </w:rPr>
-              <w:t>Renderiza la interfaz</w:t>
-            </w:r>
+              <w:t>Renderiza</w:t>
+            </w:r>
+            <w:proofErr w:type="spellEnd"/>
+            <w:r>
+              <w:rPr>
+                <w:rFonts w:eastAsia="Book Antiqua"/>
+                <w:color w:val="000000" w:themeColor="text1"/>
+              </w:rPr>
+              <w:t xml:space="preserve"> la </w:t>
+            </w:r>
+            <w:proofErr w:type="spellStart"/>
+            <w:r>
+              <w:rPr>
+                <w:rFonts w:eastAsia="Book Antiqua"/>
+                <w:color w:val="000000" w:themeColor="text1"/>
+              </w:rPr>
+              <w:t>interfaz</w:t>
+            </w:r>
+            <w:proofErr w:type="spellEnd"/>
           </w:p>
         </w:tc>
         <w:tc>
@@ -30555,6 +30582,7 @@
                 <w:color w:val="333333"/>
               </w:rPr>
             </w:pPr>
+            <w:proofErr w:type="spellStart"/>
             <w:r>
               <w:rPr>
                 <w:rFonts w:eastAsia="Book Antiqua"/>
@@ -30563,6 +30591,7 @@
               </w:rPr>
               <w:t>Actores</w:t>
             </w:r>
+            <w:proofErr w:type="spellEnd"/>
           </w:p>
         </w:tc>
         <w:tc>
@@ -30678,12 +30707,14 @@
                 <w:rFonts w:eastAsia="Book Antiqua"/>
               </w:rPr>
             </w:pPr>
+            <w:proofErr w:type="spellStart"/>
             <w:r>
               <w:rPr>
                 <w:rFonts w:eastAsia="Book Antiqua"/>
               </w:rPr>
               <w:t>Urgencia</w:t>
             </w:r>
+            <w:proofErr w:type="spellEnd"/>
           </w:p>
         </w:tc>
         <w:tc>
@@ -30829,13 +30860,23 @@
                 <w:color w:val="333333"/>
               </w:rPr>
             </w:pPr>
+            <w:proofErr w:type="spellStart"/>
             <w:r>
               <w:rPr>
                 <w:rFonts w:eastAsia="Book Antiqua"/>
                 <w:b/>
                 <w:color w:val="333333"/>
               </w:rPr>
-              <w:t>Flujo Normal</w:t>
+              <w:t>Flujo</w:t>
+            </w:r>
+            <w:proofErr w:type="spellEnd"/>
+            <w:r>
+              <w:rPr>
+                <w:rFonts w:eastAsia="Book Antiqua"/>
+                <w:b/>
+                <w:color w:val="333333"/>
+              </w:rPr>
+              <w:t xml:space="preserve"> Normal</w:t>
             </w:r>
           </w:p>
         </w:tc>
@@ -31958,7 +31999,35 @@
               <w:rPr>
                 <w:rFonts w:eastAsia="Book Antiqua"/>
               </w:rPr>
-              <w:t xml:space="preserve"> pulsa “Reiniciar”.</w:t>
+              <w:t xml:space="preserve"> </w:t>
+            </w:r>
+            <w:proofErr w:type="spellStart"/>
+            <w:r>
+              <w:rPr>
+                <w:rFonts w:eastAsia="Book Antiqua"/>
+              </w:rPr>
+              <w:t>pulsa</w:t>
+            </w:r>
+            <w:proofErr w:type="spellEnd"/>
+            <w:r>
+              <w:rPr>
+                <w:rFonts w:eastAsia="Book Antiqua"/>
+              </w:rPr>
+              <w:t xml:space="preserve"> “</w:t>
+            </w:r>
+            <w:proofErr w:type="spellStart"/>
+            <w:r>
+              <w:rPr>
+                <w:rFonts w:eastAsia="Book Antiqua"/>
+              </w:rPr>
+              <w:t>Reiniciar</w:t>
+            </w:r>
+            <w:proofErr w:type="spellEnd"/>
+            <w:r>
+              <w:rPr>
+                <w:rFonts w:eastAsia="Book Antiqua"/>
+              </w:rPr>
+              <w:t>”.</w:t>
             </w:r>
           </w:p>
         </w:tc>
@@ -32551,12 +32620,14 @@
                 <w:rFonts w:eastAsia="Book Antiqua"/>
               </w:rPr>
             </w:pPr>
+            <w:proofErr w:type="spellStart"/>
             <w:r>
               <w:rPr>
                 <w:rFonts w:eastAsia="Book Antiqua"/>
               </w:rPr>
               <w:t>Urgencia</w:t>
             </w:r>
+            <w:proofErr w:type="spellEnd"/>
           </w:p>
         </w:tc>
         <w:tc>
@@ -32702,13 +32773,23 @@
                 <w:color w:val="333333"/>
               </w:rPr>
             </w:pPr>
+            <w:proofErr w:type="spellStart"/>
             <w:r>
               <w:rPr>
                 <w:rFonts w:eastAsia="Book Antiqua"/>
                 <w:b/>
                 <w:color w:val="333333"/>
               </w:rPr>
-              <w:t>Flujo Normal</w:t>
+              <w:t>Flujo</w:t>
+            </w:r>
+            <w:proofErr w:type="spellEnd"/>
+            <w:r>
+              <w:rPr>
+                <w:rFonts w:eastAsia="Book Antiqua"/>
+                <w:b/>
+                <w:color w:val="333333"/>
+              </w:rPr>
+              <w:t xml:space="preserve"> Normal</w:t>
             </w:r>
           </w:p>
         </w:tc>

</xml_diff>